<commit_message>
Update V3.3.1 [2021-12-16] Reuse Code Controller.docx
</commit_message>
<xml_diff>
--- a/Reuse/Reuse Function/Controller/V3.3.1 [2021-12-16] Reuse Code Controller.docx
+++ b/Reuse/Reuse Function/Controller/V3.3.1 [2021-12-16] Reuse Code Controller.docx
@@ -20886,7 +20886,6 @@
       <w:pPr>
         <w:jc w:val="center"/>
         <w:rPr>
-          <w:rFonts w:hint="cs"/>
           <w:b/>
           <w:bCs/>
           <w:sz w:val="40"/>
@@ -24787,7 +24786,6 @@
     <w:p>
       <w:pPr>
         <w:rPr>
-          <w:rFonts w:hint="cs"/>
           <w:b/>
           <w:bCs/>
           <w:sz w:val="40"/>
@@ -30663,12 +30661,19 @@
             </w:pPr>
             <w:r>
               <w:rPr>
-                <w:cs/>
-              </w:rPr>
-              <w:t>ธนาธิป</w:t>
-            </w:r>
-            <w:r>
-              <w:t xml:space="preserve"> (SM)</w:t>
+                <w:rFonts w:hint="cs"/>
+                <w:cs/>
+              </w:rPr>
+              <w:t>กิตติพศ</w:t>
+            </w:r>
+            <w:r>
+              <w:t xml:space="preserve"> (</w:t>
+            </w:r>
+            <w:r>
+              <w:t>D</w:t>
+            </w:r>
+            <w:r>
+              <w:t>)</w:t>
             </w:r>
           </w:p>
         </w:tc>
@@ -30683,9 +30688,10 @@
             </w:pPr>
             <w:r>
               <w:rPr>
-                <w:cs/>
-              </w:rPr>
-              <w:t>ทัศวรรณ</w:t>
+                <w:rFonts w:hint="cs"/>
+                <w:cs/>
+              </w:rPr>
+              <w:t>เบญจพล</w:t>
             </w:r>
             <w:r>
               <w:rPr>
@@ -31757,12 +31763,13 @@
             </w:pPr>
             <w:r>
               <w:rPr>
-                <w:cs/>
-              </w:rPr>
-              <w:t>ธนาธิป</w:t>
-            </w:r>
-            <w:r>
-              <w:t xml:space="preserve"> (SM)</w:t>
+                <w:rFonts w:hint="cs"/>
+                <w:cs/>
+              </w:rPr>
+              <w:t>กิตติพศ</w:t>
+            </w:r>
+            <w:r>
+              <w:t xml:space="preserve"> (D)</w:t>
             </w:r>
           </w:p>
         </w:tc>
@@ -31777,16 +31784,10 @@
             </w:pPr>
             <w:r>
               <w:rPr>
-                <w:cs/>
-              </w:rPr>
-              <w:t>ทัศวรรณ</w:t>
-            </w:r>
-            <w:r>
-              <w:rPr>
-                <w:rFonts w:hint="cs"/>
-                <w:cs/>
-              </w:rPr>
-              <w:t xml:space="preserve"> </w:t>
+                <w:rFonts w:hint="cs"/>
+                <w:cs/>
+              </w:rPr>
+              <w:t xml:space="preserve">เบญจพล </w:t>
             </w:r>
             <w:r>
               <w:t>(D)</w:t>
@@ -32807,10 +32808,7 @@
               <w:jc w:val="center"/>
             </w:pPr>
             <w:r>
-              <w:t>1</w:t>
-            </w:r>
-            <w:r>
-              <w:t>17</w:t>
+              <w:t>117</w:t>
             </w:r>
           </w:p>
         </w:tc>
@@ -32825,12 +32823,13 @@
             </w:pPr>
             <w:r>
               <w:rPr>
-                <w:cs/>
-              </w:rPr>
-              <w:t>ธนาธิป</w:t>
-            </w:r>
-            <w:r>
-              <w:t xml:space="preserve"> (SM)</w:t>
+                <w:rFonts w:hint="cs"/>
+                <w:cs/>
+              </w:rPr>
+              <w:t>กิตติพศ</w:t>
+            </w:r>
+            <w:r>
+              <w:t xml:space="preserve"> (D)</w:t>
             </w:r>
           </w:p>
         </w:tc>
@@ -32845,16 +32844,10 @@
             </w:pPr>
             <w:r>
               <w:rPr>
-                <w:cs/>
-              </w:rPr>
-              <w:t>ทัศวรรณ</w:t>
-            </w:r>
-            <w:r>
-              <w:rPr>
-                <w:rFonts w:hint="cs"/>
-                <w:cs/>
-              </w:rPr>
-              <w:t xml:space="preserve"> </w:t>
+                <w:rFonts w:hint="cs"/>
+                <w:cs/>
+              </w:rPr>
+              <w:t xml:space="preserve">เบญจพล </w:t>
             </w:r>
             <w:r>
               <w:t>(D)</w:t>
@@ -33712,10 +33705,7 @@
               <w:jc w:val="center"/>
             </w:pPr>
             <w:r>
-              <w:t>1</w:t>
-            </w:r>
-            <w:r>
-              <w:t>55</w:t>
+              <w:t>155</w:t>
             </w:r>
           </w:p>
         </w:tc>
@@ -33730,12 +33720,13 @@
             </w:pPr>
             <w:r>
               <w:rPr>
-                <w:cs/>
-              </w:rPr>
-              <w:t>ธนาธิป</w:t>
-            </w:r>
-            <w:r>
-              <w:t xml:space="preserve"> (SM)</w:t>
+                <w:rFonts w:hint="cs"/>
+                <w:cs/>
+              </w:rPr>
+              <w:t>กิตติพศ</w:t>
+            </w:r>
+            <w:r>
+              <w:t xml:space="preserve"> (D)</w:t>
             </w:r>
           </w:p>
         </w:tc>
@@ -33750,16 +33741,10 @@
             </w:pPr>
             <w:r>
               <w:rPr>
-                <w:cs/>
-              </w:rPr>
-              <w:t>ทัศวรรณ</w:t>
-            </w:r>
-            <w:r>
-              <w:rPr>
-                <w:rFonts w:hint="cs"/>
-                <w:cs/>
-              </w:rPr>
-              <w:t xml:space="preserve"> </w:t>
+                <w:rFonts w:hint="cs"/>
+                <w:cs/>
+              </w:rPr>
+              <w:t xml:space="preserve">เบญจพล </w:t>
             </w:r>
             <w:r>
               <w:t>(D)</w:t>
@@ -34651,10 +34636,7 @@
               <w:jc w:val="center"/>
             </w:pPr>
             <w:r>
-              <w:t>17</w:t>
-            </w:r>
-            <w:r>
-              <w:t>2</w:t>
+              <w:t>172</w:t>
             </w:r>
           </w:p>
         </w:tc>
@@ -34669,12 +34651,13 @@
             </w:pPr>
             <w:r>
               <w:rPr>
-                <w:cs/>
-              </w:rPr>
-              <w:t>ธนาธิป</w:t>
-            </w:r>
-            <w:r>
-              <w:t xml:space="preserve"> (SM)</w:t>
+                <w:rFonts w:hint="cs"/>
+                <w:cs/>
+              </w:rPr>
+              <w:t>กิตติพศ</w:t>
+            </w:r>
+            <w:r>
+              <w:t xml:space="preserve"> (D)</w:t>
             </w:r>
           </w:p>
         </w:tc>
@@ -34689,16 +34672,10 @@
             </w:pPr>
             <w:r>
               <w:rPr>
-                <w:cs/>
-              </w:rPr>
-              <w:t>ทัศวรรณ</w:t>
-            </w:r>
-            <w:r>
-              <w:rPr>
-                <w:rFonts w:hint="cs"/>
-                <w:cs/>
-              </w:rPr>
-              <w:t xml:space="preserve"> </w:t>
+                <w:rFonts w:hint="cs"/>
+                <w:cs/>
+              </w:rPr>
+              <w:t xml:space="preserve">เบญจพล </w:t>
             </w:r>
             <w:r>
               <w:t>(D)</w:t>
@@ -35579,10 +35556,7 @@
               <w:jc w:val="center"/>
             </w:pPr>
             <w:r>
-              <w:t>2</w:t>
-            </w:r>
-            <w:r>
-              <w:t>31</w:t>
+              <w:t>231</w:t>
             </w:r>
           </w:p>
         </w:tc>
@@ -35597,12 +35571,13 @@
             </w:pPr>
             <w:r>
               <w:rPr>
-                <w:cs/>
-              </w:rPr>
-              <w:t>ธนาธิป</w:t>
-            </w:r>
-            <w:r>
-              <w:t xml:space="preserve"> (SM)</w:t>
+                <w:rFonts w:hint="cs"/>
+                <w:cs/>
+              </w:rPr>
+              <w:t>กิตติพศ</w:t>
+            </w:r>
+            <w:r>
+              <w:t xml:space="preserve"> (D)</w:t>
             </w:r>
           </w:p>
         </w:tc>
@@ -35617,16 +35592,10 @@
             </w:pPr>
             <w:r>
               <w:rPr>
-                <w:cs/>
-              </w:rPr>
-              <w:t>ทัศวรรณ</w:t>
-            </w:r>
-            <w:r>
-              <w:rPr>
-                <w:rFonts w:hint="cs"/>
-                <w:cs/>
-              </w:rPr>
-              <w:t xml:space="preserve"> </w:t>
+                <w:rFonts w:hint="cs"/>
+                <w:cs/>
+              </w:rPr>
+              <w:t xml:space="preserve">เบญจพล </w:t>
             </w:r>
             <w:r>
               <w:t>(D)</w:t>
@@ -36582,7 +36551,7 @@
               <w:t>กิตติพศ</w:t>
             </w:r>
             <w:r>
-              <w:t xml:space="preserve"> (SM)</w:t>
+              <w:t xml:space="preserve"> (D)</w:t>
             </w:r>
           </w:p>
         </w:tc>
@@ -36597,16 +36566,10 @@
             </w:pPr>
             <w:r>
               <w:rPr>
-                <w:cs/>
-              </w:rPr>
-              <w:t>ทัศวรรณ</w:t>
-            </w:r>
-            <w:r>
-              <w:rPr>
-                <w:rFonts w:hint="cs"/>
-                <w:cs/>
-              </w:rPr>
-              <w:t xml:space="preserve"> </w:t>
+                <w:rFonts w:hint="cs"/>
+                <w:cs/>
+              </w:rPr>
+              <w:t xml:space="preserve">เบญจพล </w:t>
             </w:r>
             <w:r>
               <w:t>(D)</w:t>

</xml_diff>